<commit_message>
Updated main.py and documentation
</commit_message>
<xml_diff>
--- a/documentation/PDF Summariser.docx
+++ b/documentation/PDF Summariser.docx
@@ -18,7 +18,18 @@
           <w:szCs w:val="28"/>
           <w:u w:val="single"/>
         </w:rPr>
-        <w:t xml:space="preserve">Problem </w:t>
+        <w:t>Probl</w:t>
+      </w:r>
+      <w:bookmarkStart w:id="0" w:name="_GoBack"/>
+      <w:bookmarkEnd w:id="0"/>
+      <w:r>
+        <w:rPr>
+          <w:b/>
+          <w:sz w:val="28"/>
+          <w:szCs w:val="28"/>
+          <w:u w:val="single"/>
+        </w:rPr>
+        <w:t xml:space="preserve">em </w:t>
       </w:r>
       <w:proofErr w:type="gramStart"/>
       <w:r>
@@ -270,18 +281,67 @@
           <w:sz w:val="24"/>
           <w:szCs w:val="24"/>
         </w:rPr>
-        <w:t>The book has bookmarks or has table of content page or the chapters are distinguishable.</w:t>
-      </w:r>
-    </w:p>
-    <w:p>
-      <w:pPr>
-        <w:rPr>
-          <w:rFonts w:eastAsia="Verdana"/>
-          <w:color w:val="222222"/>
-          <w:sz w:val="24"/>
-          <w:szCs w:val="24"/>
-        </w:rPr>
-      </w:pPr>
+        <w:t xml:space="preserve">The book has table of content page </w:t>
+      </w:r>
+      <w:r>
+        <w:rPr>
+          <w:rFonts w:eastAsia="Verdana"/>
+          <w:color w:val="222222"/>
+          <w:sz w:val="24"/>
+          <w:szCs w:val="24"/>
+        </w:rPr>
+        <w:t xml:space="preserve">and </w:t>
+      </w:r>
+      <w:r>
+        <w:rPr>
+          <w:rFonts w:eastAsia="Verdana"/>
+          <w:color w:val="222222"/>
+          <w:sz w:val="24"/>
+          <w:szCs w:val="24"/>
+        </w:rPr>
+        <w:t>or the chapters are distinguishable.</w:t>
+      </w:r>
+    </w:p>
+    <w:p>
+      <w:pPr>
+        <w:pStyle w:val="ListParagraph"/>
+        <w:rPr>
+          <w:rFonts w:eastAsia="Verdana"/>
+          <w:color w:val="222222"/>
+          <w:sz w:val="24"/>
+          <w:szCs w:val="24"/>
+        </w:rPr>
+      </w:pPr>
+    </w:p>
+    <w:p>
+      <w:pPr>
+        <w:rPr>
+          <w:rFonts w:eastAsia="Verdana"/>
+          <w:color w:val="222222"/>
+          <w:sz w:val="24"/>
+          <w:szCs w:val="24"/>
+        </w:rPr>
+      </w:pPr>
+      <w:proofErr w:type="spellStart"/>
+      <w:r>
+        <w:rPr>
+          <w:rFonts w:eastAsia="Verdana"/>
+          <w:color w:val="222222"/>
+          <w:sz w:val="24"/>
+          <w:szCs w:val="24"/>
+        </w:rPr>
+        <w:t>Pdf</w:t>
+      </w:r>
+      <w:proofErr w:type="spellEnd"/>
+      <w:r>
+        <w:rPr>
+          <w:rFonts w:eastAsia="Verdana"/>
+          <w:color w:val="222222"/>
+          <w:sz w:val="24"/>
+          <w:szCs w:val="24"/>
+        </w:rPr>
+        <w:t xml:space="preserve"> Types </w:t>
+      </w:r>
     </w:p>
     <w:p>
       <w:pPr>
@@ -1638,14 +1698,62 @@
     <w:p>
       <w:pPr>
         <w:pStyle w:val="ListParagraph"/>
-        <w:ind w:firstLine="720"/>
-        <w:rPr>
-          <w:rFonts w:eastAsia="Verdana"/>
-          <w:color w:val="222222"/>
-          <w:sz w:val="24"/>
-          <w:szCs w:val="24"/>
-        </w:rPr>
-      </w:pPr>
+        <w:rPr>
+          <w:rFonts w:eastAsia="Verdana"/>
+          <w:color w:val="222222"/>
+          <w:sz w:val="24"/>
+          <w:szCs w:val="24"/>
+        </w:rPr>
+      </w:pPr>
+      <w:r>
+        <w:rPr>
+          <w:rFonts w:eastAsia="Verdana"/>
+          <w:color w:val="222222"/>
+          <w:sz w:val="24"/>
+          <w:szCs w:val="24"/>
+        </w:rPr>
+        <w:t>Select Algorithm</w:t>
+      </w:r>
+    </w:p>
+    <w:p>
+      <w:pPr>
+        <w:pStyle w:val="ListParagraph"/>
+        <w:rPr>
+          <w:rFonts w:eastAsia="Verdana"/>
+          <w:color w:val="222222"/>
+          <w:sz w:val="24"/>
+          <w:szCs w:val="24"/>
+        </w:rPr>
+      </w:pPr>
+      <w:r>
+        <w:rPr>
+          <w:rFonts w:eastAsia="Verdana"/>
+          <w:color w:val="222222"/>
+          <w:sz w:val="24"/>
+          <w:szCs w:val="24"/>
+        </w:rPr>
+        <w:t xml:space="preserve"> </w:t>
+      </w:r>
+      <w:proofErr w:type="gramStart"/>
+      <w:r>
+        <w:rPr>
+          <w:rFonts w:eastAsia="Verdana"/>
+          <w:color w:val="222222"/>
+          <w:sz w:val="24"/>
+          <w:szCs w:val="24"/>
+        </w:rPr>
+        <w:t>press</w:t>
+      </w:r>
+      <w:proofErr w:type="gramEnd"/>
+      <w:r>
+        <w:rPr>
+          <w:rFonts w:eastAsia="Verdana"/>
+          <w:color w:val="222222"/>
+          <w:sz w:val="24"/>
+          <w:szCs w:val="24"/>
+        </w:rPr>
+        <w:t xml:space="preserve"> 1 and enter for </w:t>
+      </w:r>
       <w:proofErr w:type="spellStart"/>
       <w:r>
         <w:rPr>
@@ -1664,8 +1772,68 @@
           <w:sz w:val="24"/>
           <w:szCs w:val="24"/>
         </w:rPr>
+        <w:t>.</w:t>
+      </w:r>
+    </w:p>
+    <w:p>
+      <w:pPr>
+        <w:pStyle w:val="ListParagraph"/>
+        <w:rPr>
+          <w:rFonts w:eastAsia="Verdana"/>
+          <w:color w:val="222222"/>
+          <w:sz w:val="24"/>
+          <w:szCs w:val="24"/>
+        </w:rPr>
+      </w:pPr>
+      <w:r>
+        <w:rPr>
+          <w:rFonts w:eastAsia="Verdana"/>
+          <w:color w:val="222222"/>
+          <w:sz w:val="24"/>
+          <w:szCs w:val="24"/>
+        </w:rPr>
         <w:t xml:space="preserve"> </w:t>
       </w:r>
+      <w:proofErr w:type="gramStart"/>
+      <w:r>
+        <w:rPr>
+          <w:rFonts w:eastAsia="Verdana"/>
+          <w:color w:val="222222"/>
+          <w:sz w:val="24"/>
+          <w:szCs w:val="24"/>
+        </w:rPr>
+        <w:t>press</w:t>
+      </w:r>
+      <w:proofErr w:type="gramEnd"/>
+      <w:r>
+        <w:rPr>
+          <w:rFonts w:eastAsia="Verdana"/>
+          <w:color w:val="222222"/>
+          <w:sz w:val="24"/>
+          <w:szCs w:val="24"/>
+        </w:rPr>
+        <w:t xml:space="preserve"> 2 and enter for </w:t>
+      </w:r>
+      <w:proofErr w:type="spellStart"/>
+      <w:r>
+        <w:rPr>
+          <w:rFonts w:eastAsia="Verdana"/>
+          <w:color w:val="222222"/>
+          <w:sz w:val="24"/>
+          <w:szCs w:val="24"/>
+        </w:rPr>
+        <w:t>Lsa</w:t>
+      </w:r>
+      <w:proofErr w:type="spellEnd"/>
+      <w:r>
+        <w:rPr>
+          <w:rFonts w:eastAsia="Verdana"/>
+          <w:color w:val="222222"/>
+          <w:sz w:val="24"/>
+          <w:szCs w:val="24"/>
+        </w:rPr>
+        <w:t>.</w:t>
+      </w:r>
     </w:p>
     <w:p>
       <w:pPr>
@@ -1684,7 +1852,27 @@
           <w:sz w:val="24"/>
           <w:szCs w:val="24"/>
         </w:rPr>
-        <w:tab/>
+        <w:t xml:space="preserve"> </w:t>
+      </w:r>
+      <w:proofErr w:type="gramStart"/>
+      <w:r>
+        <w:rPr>
+          <w:rFonts w:eastAsia="Verdana"/>
+          <w:color w:val="222222"/>
+          <w:sz w:val="24"/>
+          <w:szCs w:val="24"/>
+        </w:rPr>
+        <w:t>press</w:t>
+      </w:r>
+      <w:proofErr w:type="gramEnd"/>
+      <w:r>
+        <w:rPr>
+          <w:rFonts w:eastAsia="Verdana"/>
+          <w:color w:val="222222"/>
+          <w:sz w:val="24"/>
+          <w:szCs w:val="24"/>
+        </w:rPr>
+        <w:t xml:space="preserve"> 3 and enter for </w:t>
       </w:r>
       <w:proofErr w:type="spellStart"/>
       <w:r>
@@ -1694,225 +1882,331 @@
           <w:sz w:val="24"/>
           <w:szCs w:val="24"/>
         </w:rPr>
+        <w:t>LexRank</w:t>
+      </w:r>
+      <w:proofErr w:type="spellEnd"/>
+      <w:r>
+        <w:rPr>
+          <w:rFonts w:eastAsia="Verdana"/>
+          <w:color w:val="222222"/>
+          <w:sz w:val="24"/>
+          <w:szCs w:val="24"/>
+        </w:rPr>
+        <w:t>.</w:t>
+      </w:r>
+    </w:p>
+    <w:p>
+      <w:pPr>
+        <w:pStyle w:val="ListParagraph"/>
+        <w:rPr>
+          <w:rFonts w:eastAsia="Verdana"/>
+          <w:color w:val="222222"/>
+          <w:sz w:val="24"/>
+          <w:szCs w:val="24"/>
+        </w:rPr>
+      </w:pPr>
+      <w:r>
+        <w:rPr>
+          <w:rFonts w:eastAsia="Verdana"/>
+          <w:color w:val="222222"/>
+          <w:sz w:val="24"/>
+          <w:szCs w:val="24"/>
+        </w:rPr>
+        <w:t xml:space="preserve"> </w:t>
+      </w:r>
+      <w:proofErr w:type="gramStart"/>
+      <w:r>
+        <w:rPr>
+          <w:rFonts w:eastAsia="Verdana"/>
+          <w:color w:val="222222"/>
+          <w:sz w:val="24"/>
+          <w:szCs w:val="24"/>
+        </w:rPr>
+        <w:t>press</w:t>
+      </w:r>
+      <w:proofErr w:type="gramEnd"/>
+      <w:r>
+        <w:rPr>
+          <w:rFonts w:eastAsia="Verdana"/>
+          <w:color w:val="222222"/>
+          <w:sz w:val="24"/>
+          <w:szCs w:val="24"/>
+        </w:rPr>
+        <w:t xml:space="preserve"> 4 and enter for </w:t>
+      </w:r>
+      <w:proofErr w:type="spellStart"/>
+      <w:r>
+        <w:rPr>
+          <w:rFonts w:eastAsia="Verdana"/>
+          <w:color w:val="222222"/>
+          <w:sz w:val="24"/>
+          <w:szCs w:val="24"/>
+        </w:rPr>
+        <w:t>TextRank</w:t>
+      </w:r>
+      <w:proofErr w:type="spellEnd"/>
+      <w:r>
+        <w:rPr>
+          <w:rFonts w:eastAsia="Verdana"/>
+          <w:color w:val="222222"/>
+          <w:sz w:val="24"/>
+          <w:szCs w:val="24"/>
+        </w:rPr>
+        <w:t>.</w:t>
+      </w:r>
+    </w:p>
+    <w:p>
+      <w:pPr>
+        <w:pStyle w:val="ListParagraph"/>
+        <w:rPr>
+          <w:rFonts w:eastAsia="Verdana"/>
+          <w:color w:val="222222"/>
+          <w:sz w:val="24"/>
+          <w:szCs w:val="24"/>
+        </w:rPr>
+      </w:pPr>
+      <w:r>
+        <w:rPr>
+          <w:rFonts w:eastAsia="Verdana"/>
+          <w:color w:val="222222"/>
+          <w:sz w:val="24"/>
+          <w:szCs w:val="24"/>
+        </w:rPr>
+        <w:t xml:space="preserve"> </w:t>
+      </w:r>
+      <w:proofErr w:type="gramStart"/>
+      <w:r>
+        <w:rPr>
+          <w:rFonts w:eastAsia="Verdana"/>
+          <w:color w:val="222222"/>
+          <w:sz w:val="24"/>
+          <w:szCs w:val="24"/>
+        </w:rPr>
+        <w:t>press</w:t>
+      </w:r>
+      <w:proofErr w:type="gramEnd"/>
+      <w:r>
+        <w:rPr>
+          <w:rFonts w:eastAsia="Verdana"/>
+          <w:color w:val="222222"/>
+          <w:sz w:val="24"/>
+          <w:szCs w:val="24"/>
+        </w:rPr>
+        <w:t xml:space="preserve"> 5 and enter for </w:t>
+      </w:r>
+      <w:proofErr w:type="spellStart"/>
+      <w:r>
+        <w:rPr>
+          <w:rFonts w:eastAsia="Verdana"/>
+          <w:color w:val="222222"/>
+          <w:sz w:val="24"/>
+          <w:szCs w:val="24"/>
+        </w:rPr>
+        <w:t>SumBasic</w:t>
+      </w:r>
+      <w:proofErr w:type="spellEnd"/>
+      <w:r>
+        <w:rPr>
+          <w:rFonts w:eastAsia="Verdana"/>
+          <w:color w:val="222222"/>
+          <w:sz w:val="24"/>
+          <w:szCs w:val="24"/>
+        </w:rPr>
+        <w:t>.</w:t>
+      </w:r>
+    </w:p>
+    <w:p>
+      <w:pPr>
+        <w:pStyle w:val="ListParagraph"/>
+        <w:rPr>
+          <w:rFonts w:eastAsia="Verdana"/>
+          <w:color w:val="222222"/>
+          <w:sz w:val="24"/>
+          <w:szCs w:val="24"/>
+        </w:rPr>
+      </w:pPr>
+      <w:r>
+        <w:rPr>
+          <w:rFonts w:eastAsia="Verdana"/>
+          <w:color w:val="222222"/>
+          <w:sz w:val="24"/>
+          <w:szCs w:val="24"/>
+        </w:rPr>
+        <w:t xml:space="preserve"> </w:t>
+      </w:r>
+      <w:proofErr w:type="gramStart"/>
+      <w:r>
+        <w:rPr>
+          <w:rFonts w:eastAsia="Verdana"/>
+          <w:color w:val="222222"/>
+          <w:sz w:val="24"/>
+          <w:szCs w:val="24"/>
+        </w:rPr>
+        <w:t>press</w:t>
+      </w:r>
+      <w:proofErr w:type="gramEnd"/>
+      <w:r>
+        <w:rPr>
+          <w:rFonts w:eastAsia="Verdana"/>
+          <w:color w:val="222222"/>
+          <w:sz w:val="24"/>
+          <w:szCs w:val="24"/>
+        </w:rPr>
+        <w:t xml:space="preserve"> 6 and enter for </w:t>
+      </w:r>
+      <w:proofErr w:type="spellStart"/>
+      <w:r>
+        <w:rPr>
+          <w:rFonts w:eastAsia="Verdana"/>
+          <w:color w:val="222222"/>
+          <w:sz w:val="24"/>
+          <w:szCs w:val="24"/>
+        </w:rPr>
+        <w:t>KLsum</w:t>
+      </w:r>
+      <w:proofErr w:type="spellEnd"/>
+      <w:r>
+        <w:rPr>
+          <w:rFonts w:eastAsia="Verdana"/>
+          <w:color w:val="222222"/>
+          <w:sz w:val="24"/>
+          <w:szCs w:val="24"/>
+        </w:rPr>
+        <w:t>.</w:t>
+      </w:r>
+    </w:p>
+    <w:p>
+      <w:pPr>
+        <w:pStyle w:val="ListParagraph"/>
+        <w:rPr>
+          <w:rFonts w:eastAsia="Verdana"/>
+          <w:color w:val="222222"/>
+          <w:sz w:val="24"/>
+          <w:szCs w:val="24"/>
+        </w:rPr>
+      </w:pPr>
+      <w:r>
+        <w:rPr>
+          <w:rFonts w:eastAsia="Verdana"/>
+          <w:color w:val="222222"/>
+          <w:sz w:val="24"/>
+          <w:szCs w:val="24"/>
+        </w:rPr>
+        <w:t xml:space="preserve"> </w:t>
+      </w:r>
+      <w:proofErr w:type="gramStart"/>
+      <w:r>
+        <w:rPr>
+          <w:rFonts w:eastAsia="Verdana"/>
+          <w:color w:val="222222"/>
+          <w:sz w:val="24"/>
+          <w:szCs w:val="24"/>
+        </w:rPr>
+        <w:t>press</w:t>
+      </w:r>
+      <w:proofErr w:type="gramEnd"/>
+      <w:r>
+        <w:rPr>
+          <w:rFonts w:eastAsia="Verdana"/>
+          <w:color w:val="222222"/>
+          <w:sz w:val="24"/>
+          <w:szCs w:val="24"/>
+        </w:rPr>
+        <w:t xml:space="preserve"> 0 and enter to exit.</w:t>
+      </w:r>
+    </w:p>
+    <w:p>
+      <w:pPr>
+        <w:pStyle w:val="ListParagraph"/>
+        <w:rPr>
+          <w:rFonts w:eastAsia="Verdana"/>
+          <w:color w:val="222222"/>
+          <w:sz w:val="24"/>
+          <w:szCs w:val="24"/>
+        </w:rPr>
+      </w:pPr>
+      <w:r>
+        <w:rPr>
+          <w:rFonts w:eastAsia="Verdana"/>
+          <w:color w:val="222222"/>
+          <w:sz w:val="24"/>
+          <w:szCs w:val="24"/>
+        </w:rPr>
+        <w:t>0</w:t>
+      </w:r>
+    </w:p>
+    <w:p>
+      <w:pPr>
+        <w:pStyle w:val="ListParagraph"/>
+        <w:rPr>
+          <w:rFonts w:eastAsia="Verdana"/>
+          <w:color w:val="222222"/>
+          <w:sz w:val="24"/>
+          <w:szCs w:val="24"/>
+        </w:rPr>
+      </w:pPr>
+      <w:r>
+        <w:rPr>
+          <w:rFonts w:eastAsia="Verdana"/>
+          <w:color w:val="222222"/>
+          <w:sz w:val="24"/>
+          <w:szCs w:val="24"/>
+        </w:rPr>
+        <w:t>Wrong Algorithm selected.</w:t>
+      </w:r>
+    </w:p>
+    <w:p>
+      <w:pPr>
+        <w:pStyle w:val="ListParagraph"/>
+        <w:rPr>
+          <w:rFonts w:eastAsia="Verdana"/>
+          <w:color w:val="222222"/>
+          <w:sz w:val="24"/>
+          <w:szCs w:val="24"/>
+        </w:rPr>
+      </w:pPr>
+      <w:proofErr w:type="gramStart"/>
+      <w:r>
+        <w:rPr>
+          <w:rFonts w:eastAsia="Verdana"/>
+          <w:color w:val="222222"/>
+          <w:sz w:val="24"/>
+          <w:szCs w:val="24"/>
+        </w:rPr>
+        <w:lastRenderedPageBreak/>
+        <w:t>Note :</w:t>
+      </w:r>
+      <w:proofErr w:type="gramEnd"/>
+      <w:r>
+        <w:rPr>
+          <w:rFonts w:eastAsia="Verdana"/>
+          <w:color w:val="222222"/>
+          <w:sz w:val="24"/>
+          <w:szCs w:val="24"/>
+        </w:rPr>
+        <w:t xml:space="preserve"> </w:t>
+      </w:r>
+      <w:r>
+        <w:rPr>
+          <w:rFonts w:eastAsia="Verdana"/>
+          <w:color w:val="222222"/>
+          <w:sz w:val="24"/>
+          <w:szCs w:val="24"/>
+        </w:rPr>
+        <w:t xml:space="preserve">Default Algorithm used is </w:t>
+      </w:r>
+      <w:proofErr w:type="spellStart"/>
+      <w:r>
+        <w:rPr>
+          <w:rFonts w:eastAsia="Verdana"/>
+          <w:color w:val="222222"/>
+          <w:sz w:val="24"/>
+          <w:szCs w:val="24"/>
+        </w:rPr>
         <w:t>Lsa</w:t>
       </w:r>
       <w:proofErr w:type="spellEnd"/>
     </w:p>
-    <w:p>
-      <w:pPr>
-        <w:pStyle w:val="ListParagraph"/>
-        <w:rPr>
-          <w:rFonts w:eastAsia="Verdana"/>
-          <w:color w:val="222222"/>
-          <w:sz w:val="24"/>
-          <w:szCs w:val="24"/>
-        </w:rPr>
-      </w:pPr>
-      <w:r>
-        <w:rPr>
-          <w:rFonts w:eastAsia="Verdana"/>
-          <w:color w:val="222222"/>
-          <w:sz w:val="24"/>
-          <w:szCs w:val="24"/>
-        </w:rPr>
-        <w:tab/>
-      </w:r>
-      <w:proofErr w:type="spellStart"/>
-      <w:r>
-        <w:rPr>
-          <w:rFonts w:eastAsia="Verdana"/>
-          <w:color w:val="222222"/>
-          <w:sz w:val="24"/>
-          <w:szCs w:val="24"/>
-        </w:rPr>
-        <w:t>LexRank</w:t>
-      </w:r>
-      <w:proofErr w:type="spellEnd"/>
-      <w:r>
-        <w:rPr>
-          <w:rFonts w:eastAsia="Verdana"/>
-          <w:color w:val="222222"/>
-          <w:sz w:val="24"/>
-          <w:szCs w:val="24"/>
-        </w:rPr>
-        <w:t xml:space="preserve"> </w:t>
-      </w:r>
-    </w:p>
-    <w:p>
-      <w:pPr>
-        <w:pStyle w:val="ListParagraph"/>
-        <w:rPr>
-          <w:rFonts w:eastAsia="Verdana"/>
-          <w:color w:val="222222"/>
-          <w:sz w:val="24"/>
-          <w:szCs w:val="24"/>
-        </w:rPr>
-      </w:pPr>
-      <w:r>
-        <w:rPr>
-          <w:rFonts w:eastAsia="Verdana"/>
-          <w:color w:val="222222"/>
-          <w:sz w:val="24"/>
-          <w:szCs w:val="24"/>
-        </w:rPr>
-        <w:tab/>
-      </w:r>
-      <w:proofErr w:type="spellStart"/>
-      <w:r>
-        <w:rPr>
-          <w:rFonts w:eastAsia="Verdana"/>
-          <w:color w:val="222222"/>
-          <w:sz w:val="24"/>
-          <w:szCs w:val="24"/>
-        </w:rPr>
-        <w:t>TextRank</w:t>
-      </w:r>
-      <w:proofErr w:type="spellEnd"/>
-      <w:r>
-        <w:rPr>
-          <w:rFonts w:eastAsia="Verdana"/>
-          <w:color w:val="222222"/>
-          <w:sz w:val="24"/>
-          <w:szCs w:val="24"/>
-        </w:rPr>
-        <w:t xml:space="preserve"> </w:t>
-      </w:r>
-    </w:p>
-    <w:p>
-      <w:pPr>
-        <w:pStyle w:val="ListParagraph"/>
-        <w:rPr>
-          <w:rFonts w:eastAsia="Verdana"/>
-          <w:color w:val="222222"/>
-          <w:sz w:val="24"/>
-          <w:szCs w:val="24"/>
-        </w:rPr>
-      </w:pPr>
-      <w:r>
-        <w:rPr>
-          <w:rFonts w:eastAsia="Verdana"/>
-          <w:color w:val="222222"/>
-          <w:sz w:val="24"/>
-          <w:szCs w:val="24"/>
-        </w:rPr>
-        <w:tab/>
-      </w:r>
-      <w:proofErr w:type="spellStart"/>
-      <w:r>
-        <w:rPr>
-          <w:rFonts w:eastAsia="Verdana"/>
-          <w:color w:val="222222"/>
-          <w:sz w:val="24"/>
-          <w:szCs w:val="24"/>
-        </w:rPr>
-        <w:t>SumBasic</w:t>
-      </w:r>
-      <w:proofErr w:type="spellEnd"/>
-    </w:p>
-    <w:p>
-      <w:pPr>
-        <w:pStyle w:val="ListParagraph"/>
-        <w:rPr>
-          <w:rFonts w:eastAsia="Verdana"/>
-          <w:color w:val="222222"/>
-          <w:sz w:val="24"/>
-          <w:szCs w:val="24"/>
-        </w:rPr>
-      </w:pPr>
-      <w:r>
-        <w:rPr>
-          <w:rFonts w:eastAsia="Verdana"/>
-          <w:color w:val="222222"/>
-          <w:sz w:val="24"/>
-          <w:szCs w:val="24"/>
-        </w:rPr>
-        <w:tab/>
-      </w:r>
-      <w:proofErr w:type="spellStart"/>
-      <w:r>
-        <w:rPr>
-          <w:rFonts w:eastAsia="Verdana"/>
-          <w:color w:val="222222"/>
-          <w:sz w:val="24"/>
-          <w:szCs w:val="24"/>
-        </w:rPr>
-        <w:t>KLsum</w:t>
-      </w:r>
-      <w:proofErr w:type="spellEnd"/>
-    </w:p>
-    <w:p>
-      <w:pPr>
-        <w:pStyle w:val="ListParagraph"/>
-        <w:rPr>
-          <w:rFonts w:eastAsia="Verdana"/>
-          <w:color w:val="222222"/>
-          <w:sz w:val="24"/>
-          <w:szCs w:val="24"/>
-        </w:rPr>
-      </w:pPr>
-      <w:proofErr w:type="spellStart"/>
-      <w:r>
-        <w:rPr>
-          <w:rFonts w:eastAsia="Verdana"/>
-          <w:color w:val="222222"/>
-          <w:sz w:val="24"/>
-          <w:szCs w:val="24"/>
-        </w:rPr>
-        <w:t>TextRank</w:t>
-      </w:r>
-      <w:proofErr w:type="spellEnd"/>
-    </w:p>
-    <w:p>
-      <w:pPr>
-        <w:pStyle w:val="ListParagraph"/>
-        <w:rPr>
-          <w:rFonts w:eastAsia="Verdana"/>
-          <w:color w:val="222222"/>
-          <w:sz w:val="24"/>
-          <w:szCs w:val="24"/>
-        </w:rPr>
-      </w:pPr>
-      <w:proofErr w:type="gramStart"/>
-      <w:r>
-        <w:rPr>
-          <w:rFonts w:eastAsia="Verdana"/>
-          <w:color w:val="222222"/>
-          <w:sz w:val="24"/>
-          <w:szCs w:val="24"/>
-        </w:rPr>
-        <w:t>Note :</w:t>
-      </w:r>
-      <w:proofErr w:type="gramEnd"/>
-      <w:r>
-        <w:rPr>
-          <w:rFonts w:eastAsia="Verdana"/>
-          <w:color w:val="222222"/>
-          <w:sz w:val="24"/>
-          <w:szCs w:val="24"/>
-        </w:rPr>
-        <w:t xml:space="preserve"> </w:t>
-      </w:r>
-      <w:r>
-        <w:rPr>
-          <w:rFonts w:eastAsia="Verdana"/>
-          <w:color w:val="222222"/>
-          <w:sz w:val="24"/>
-          <w:szCs w:val="24"/>
-        </w:rPr>
-        <w:t xml:space="preserve">Default Algorithm used is </w:t>
-      </w:r>
-      <w:proofErr w:type="spellStart"/>
-      <w:r>
-        <w:rPr>
-          <w:rFonts w:eastAsia="Verdana"/>
-          <w:color w:val="222222"/>
-          <w:sz w:val="24"/>
-          <w:szCs w:val="24"/>
-        </w:rPr>
-        <w:t>Lsa</w:t>
-      </w:r>
-      <w:proofErr w:type="spellEnd"/>
-    </w:p>
     <w:p/>
     <w:p>
       <w:pPr>
@@ -1930,7 +2224,6 @@
           <w:sz w:val="24"/>
           <w:szCs w:val="24"/>
         </w:rPr>
-        <w:lastRenderedPageBreak/>
         <w:t xml:space="preserve">Step </w:t>
       </w:r>
       <w:proofErr w:type="gramStart"/>
@@ -2239,8 +2532,6 @@
         </w:rPr>
         <w:br/>
       </w:r>
-      <w:bookmarkStart w:id="0" w:name="_GoBack"/>
-      <w:bookmarkEnd w:id="0"/>
       <w:r>
         <w:rPr>
           <w:rFonts w:eastAsia="Verdana"/>
@@ -2668,6 +2959,7 @@
           <w:sz w:val="24"/>
           <w:szCs w:val="24"/>
         </w:rPr>
+        <w:lastRenderedPageBreak/>
         <w:t xml:space="preserve">At last the summary of every chapter is written into a file Summary.txt </w:t>
       </w:r>
     </w:p>
@@ -2688,7 +2980,6 @@
           <w:sz w:val="24"/>
           <w:szCs w:val="24"/>
         </w:rPr>
-        <w:lastRenderedPageBreak/>
         <w:t>.</w:t>
       </w:r>
     </w:p>
@@ -2730,7 +3021,30 @@
         </w:numPr>
       </w:pPr>
       <w:r>
-        <w:t xml:space="preserve">The Program works fine with pdf files that contains bookmarks and table of content. </w:t>
+        <w:t xml:space="preserve">The Program works fine with </w:t>
+      </w:r>
+      <w:r>
+        <w:t xml:space="preserve">the </w:t>
+      </w:r>
+      <w:proofErr w:type="spellStart"/>
+      <w:r>
+        <w:t>pdf</w:t>
+      </w:r>
+      <w:proofErr w:type="spellEnd"/>
+      <w:r>
+        <w:t xml:space="preserve"> f</w:t>
+      </w:r>
+      <w:r>
+        <w:t>iles that contains</w:t>
+      </w:r>
+      <w:r>
+        <w:t xml:space="preserve"> table of content</w:t>
+      </w:r>
+      <w:r>
+        <w:t xml:space="preserve"> and Chapterisation</w:t>
+      </w:r>
+      <w:r>
+        <w:t xml:space="preserve">. </w:t>
       </w:r>
     </w:p>
     <w:p>

</xml_diff>